<commit_message>
finished design document...i think
Signed-off-by: Eric Tsang <surplus.et@gmail.com>
</commit_message>
<xml_diff>
--- a/Design Document.docx
+++ b/Design Document.docx
@@ -95,7 +95,7 @@
               </w:docPartObj>
             </w:sdtPr>
             <w:sdtContent>
-              <w:bookmarkStart w:id="0" w:name="_Toc441256766" w:displacedByCustomXml="prev"/>
+              <w:bookmarkStart w:id="0" w:name="_Toc441274111" w:displacedByCustomXml="prev"/>
               <w:p>
                 <w:pPr>
                   <w:pStyle w:val="Heading1"/>
@@ -131,7 +131,7 @@
                 <w:r>
                   <w:fldChar w:fldCharType="separate"/>
                 </w:r>
-                <w:hyperlink w:anchor="_Toc441256766" w:history="1">
+                <w:hyperlink w:anchor="_Toc441274111" w:history="1">
                   <w:r>
                     <w:rPr>
                       <w:rStyle w:val="Hyperlink"/>
@@ -158,7 +158,7 @@
                       <w:noProof/>
                       <w:webHidden/>
                     </w:rPr>
-                    <w:instrText xml:space="preserve"> PAGEREF _Toc441256766 \h </w:instrText>
+                    <w:instrText xml:space="preserve"> PAGEREF _Toc441274111 \h </w:instrText>
                   </w:r>
                   <w:r>
                     <w:rPr>
@@ -191,9 +191,9 @@
               </w:p>
               <w:p>
                 <w:pPr>
-                  <w:pStyle w:val="TOC2"/>
+                  <w:pStyle w:val="TOC1"/>
                   <w:tabs>
-                    <w:tab w:val="left" w:pos="1100"/>
+                    <w:tab w:val="left" w:pos="880"/>
                     <w:tab w:val="right" w:leader="dot" w:pos="9350"/>
                   </w:tabs>
                   <w:rPr>
@@ -201,13 +201,97 @@
                     <w:lang w:val="en-CA" w:eastAsia="en-CA" w:bidi="ar-SA"/>
                   </w:rPr>
                 </w:pPr>
-                <w:hyperlink w:anchor="_Toc441256767" w:history="1">
+                <w:hyperlink w:anchor="_Toc441274112" w:history="1">
                   <w:r>
                     <w:rPr>
                       <w:rStyle w:val="Hyperlink"/>
                       <w:noProof/>
                     </w:rPr>
-                    <w:t>1.1</w:t>
+                    <w:t>1</w:t>
+                  </w:r>
+                  <w:r>
+                    <w:rPr>
+                      <w:noProof/>
+                      <w:lang w:val="en-CA" w:eastAsia="en-CA" w:bidi="ar-SA"/>
+                    </w:rPr>
+                    <w:tab/>
+                  </w:r>
+                  <w:r>
+                    <w:rPr>
+                      <w:rStyle w:val="Hyperlink"/>
+                      <w:noProof/>
+                    </w:rPr>
+                    <w:t>Firewall Flow Diagram</w:t>
+                  </w:r>
+                  <w:r>
+                    <w:rPr>
+                      <w:noProof/>
+                      <w:webHidden/>
+                    </w:rPr>
+                    <w:tab/>
+                  </w:r>
+                  <w:r>
+                    <w:rPr>
+                      <w:noProof/>
+                      <w:webHidden/>
+                    </w:rPr>
+                    <w:fldChar w:fldCharType="begin"/>
+                  </w:r>
+                  <w:r>
+                    <w:rPr>
+                      <w:noProof/>
+                      <w:webHidden/>
+                    </w:rPr>
+                    <w:instrText xml:space="preserve"> PAGEREF _Toc441274112 \h </w:instrText>
+                  </w:r>
+                  <w:r>
+                    <w:rPr>
+                      <w:noProof/>
+                      <w:webHidden/>
+                    </w:rPr>
+                  </w:r>
+                  <w:r>
+                    <w:rPr>
+                      <w:noProof/>
+                      <w:webHidden/>
+                    </w:rPr>
+                    <w:fldChar w:fldCharType="separate"/>
+                  </w:r>
+                  <w:r>
+                    <w:rPr>
+                      <w:noProof/>
+                      <w:webHidden/>
+                    </w:rPr>
+                    <w:t>2</w:t>
+                  </w:r>
+                  <w:r>
+                    <w:rPr>
+                      <w:noProof/>
+                      <w:webHidden/>
+                    </w:rPr>
+                    <w:fldChar w:fldCharType="end"/>
+                  </w:r>
+                </w:hyperlink>
+              </w:p>
+              <w:p>
+                <w:pPr>
+                  <w:pStyle w:val="TOC1"/>
+                  <w:tabs>
+                    <w:tab w:val="left" w:pos="880"/>
+                    <w:tab w:val="right" w:leader="dot" w:pos="9350"/>
+                  </w:tabs>
+                  <w:rPr>
+                    <w:noProof/>
+                    <w:lang w:val="en-CA" w:eastAsia="en-CA" w:bidi="ar-SA"/>
+                  </w:rPr>
+                </w:pPr>
+                <w:hyperlink w:anchor="_Toc441274113" w:history="1">
+                  <w:r>
+                    <w:rPr>
+                      <w:rStyle w:val="Hyperlink"/>
+                      <w:noProof/>
+                    </w:rPr>
+                    <w:t>2</w:t>
                   </w:r>
                   <w:r>
                     <w:rPr>
@@ -242,7 +326,7 @@
                       <w:noProof/>
                       <w:webHidden/>
                     </w:rPr>
-                    <w:instrText xml:space="preserve"> PAGEREF _Toc441256767 \h </w:instrText>
+                    <w:instrText xml:space="preserve"> PAGEREF _Toc441274113 \h </w:instrText>
                   </w:r>
                   <w:r>
                     <w:rPr>
@@ -262,7 +346,7 @@
                       <w:noProof/>
                       <w:webHidden/>
                     </w:rPr>
-                    <w:t>2</w:t>
+                    <w:t>3</w:t>
                   </w:r>
                   <w:r>
                     <w:rPr>
@@ -304,18 +388,21 @@
     </w:p>
     <w:p>
       <w:pPr>
-        <w:pStyle w:val="Heading2"/>
-      </w:pPr>
-      <w:bookmarkStart w:id="1" w:name="_Toc441256767"/>
+        <w:pStyle w:val="Heading1"/>
+      </w:pPr>
+      <w:bookmarkStart w:id="1" w:name="_Toc441274112"/>
       <w:r>
         <w:lastRenderedPageBreak/>
-        <w:t>Network Diagram</w:t>
+        <w:t>Firewall Flow Diagram</w:t>
       </w:r>
       <w:bookmarkEnd w:id="1"/>
     </w:p>
     <w:p>
+      <w:pPr>
+        <w:jc w:val="center"/>
+      </w:pPr>
       <w:r>
-        <w:object w:dxaOrig="8416" w:dyaOrig="2251">
+        <w:object w:dxaOrig="8004" w:dyaOrig="2964">
           <v:shapetype id="_x0000_t75" coordsize="21600,21600" o:spt="75" o:preferrelative="t" path="m@4@5l@4@11@9@11@9@5xe" filled="f" stroked="f">
             <v:stroke joinstyle="miter"/>
             <v:formulas>
@@ -335,20 +422,841 @@
             <v:path o:extrusionok="f" gradientshapeok="t" o:connecttype="rect"/>
             <o:lock v:ext="edit" aspectratio="t"/>
           </v:shapetype>
-          <v:shape id="_x0000_i1025" type="#_x0000_t75" style="width:421.1pt;height:112.2pt" o:ole="">
+          <v:shape id="_x0000_i1025" type="#_x0000_t75" style="width:400.2pt;height:148.2pt" o:ole="">
             <v:imagedata r:id="rId8" o:title=""/>
           </v:shape>
-          <o:OLEObject Type="Embed" ProgID="Visio.Drawing.11" ShapeID="_x0000_i1025" DrawAspect="Content" ObjectID="_1514998600" r:id="rId9"/>
+          <o:OLEObject Type="Embed" ProgID="Visio.Drawing.11" ShapeID="_x0000_i1025" DrawAspect="Content" ObjectID="_1515015993" r:id="rId9"/>
         </w:object>
       </w:r>
     </w:p>
+    <w:tbl>
+      <w:tblPr>
+        <w:tblStyle w:val="MediumShading1-Accent11"/>
+        <w:tblW w:w="0" w:type="auto"/>
+        <w:tblLook w:val="04A0"/>
+      </w:tblPr>
+      <w:tblGrid>
+        <w:gridCol w:w="2376"/>
+        <w:gridCol w:w="7200"/>
+      </w:tblGrid>
+      <w:tr>
+        <w:trPr>
+          <w:cnfStyle w:val="100000000000"/>
+        </w:trPr>
+        <w:tc>
+          <w:tcPr>
+            <w:cnfStyle w:val="001000000000"/>
+            <w:tcW w:w="2376" w:type="dxa"/>
+          </w:tcPr>
+          <w:p>
+            <w:pPr>
+              <w:ind w:firstLine="0"/>
+            </w:pPr>
+            <w:r>
+              <w:t>Name</w:t>
+            </w:r>
+          </w:p>
+        </w:tc>
+        <w:tc>
+          <w:tcPr>
+            <w:tcW w:w="7200" w:type="dxa"/>
+          </w:tcPr>
+          <w:p>
+            <w:pPr>
+              <w:ind w:firstLine="0"/>
+              <w:cnfStyle w:val="100000000000"/>
+            </w:pPr>
+            <w:r>
+              <w:t>Description</w:t>
+            </w:r>
+          </w:p>
+        </w:tc>
+      </w:tr>
+      <w:tr>
+        <w:trPr>
+          <w:cnfStyle w:val="000000100000"/>
+        </w:trPr>
+        <w:tc>
+          <w:tcPr>
+            <w:cnfStyle w:val="001000000000"/>
+            <w:tcW w:w="2376" w:type="dxa"/>
+          </w:tcPr>
+          <w:p>
+            <w:pPr>
+              <w:ind w:firstLine="0"/>
+            </w:pPr>
+            <w:r>
+              <w:t>Start</w:t>
+            </w:r>
+          </w:p>
+        </w:tc>
+        <w:tc>
+          <w:tcPr>
+            <w:tcW w:w="7200" w:type="dxa"/>
+          </w:tcPr>
+          <w:p>
+            <w:pPr>
+              <w:ind w:firstLine="0"/>
+              <w:cnfStyle w:val="000000100000"/>
+            </w:pPr>
+            <w:r>
+              <w:t>The script begins execution with root permissions.</w:t>
+            </w:r>
+          </w:p>
+        </w:tc>
+      </w:tr>
+      <w:tr>
+        <w:trPr>
+          <w:cnfStyle w:val="000000010000"/>
+        </w:trPr>
+        <w:tc>
+          <w:tcPr>
+            <w:cnfStyle w:val="001000000000"/>
+            <w:tcW w:w="2376" w:type="dxa"/>
+          </w:tcPr>
+          <w:p>
+            <w:pPr>
+              <w:ind w:firstLine="0"/>
+            </w:pPr>
+            <w:r>
+              <w:t>Configuration</w:t>
+            </w:r>
+          </w:p>
+        </w:tc>
+        <w:tc>
+          <w:tcPr>
+            <w:tcW w:w="7200" w:type="dxa"/>
+          </w:tcPr>
+          <w:p>
+            <w:pPr>
+              <w:ind w:firstLine="0"/>
+              <w:cnfStyle w:val="000000010000"/>
+            </w:pPr>
+            <w:r>
+              <w:t>Configuration variables used to modify firewall behavior are declared and initialized.</w:t>
+            </w:r>
+          </w:p>
+        </w:tc>
+      </w:tr>
+      <w:tr>
+        <w:trPr>
+          <w:cnfStyle w:val="000000100000"/>
+        </w:trPr>
+        <w:tc>
+          <w:tcPr>
+            <w:cnfStyle w:val="001000000000"/>
+            <w:tcW w:w="2376" w:type="dxa"/>
+          </w:tcPr>
+          <w:p>
+            <w:pPr>
+              <w:ind w:firstLine="0"/>
+            </w:pPr>
+            <w:r>
+              <w:t>Reset</w:t>
+            </w:r>
+          </w:p>
+        </w:tc>
+        <w:tc>
+          <w:tcPr>
+            <w:tcW w:w="7200" w:type="dxa"/>
+          </w:tcPr>
+          <w:p>
+            <w:pPr>
+              <w:ind w:firstLine="0"/>
+              <w:cnfStyle w:val="000000100000"/>
+            </w:pPr>
+            <w:r>
+              <w:t>All firewall rules are flushed, user chains wiped, and default chain policies are set to ACCEPT.</w:t>
+            </w:r>
+          </w:p>
+        </w:tc>
+      </w:tr>
+      <w:tr>
+        <w:trPr>
+          <w:cnfStyle w:val="000000010000"/>
+        </w:trPr>
+        <w:tc>
+          <w:tcPr>
+            <w:cnfStyle w:val="001000000000"/>
+            <w:tcW w:w="2376" w:type="dxa"/>
+          </w:tcPr>
+          <w:p>
+            <w:pPr>
+              <w:ind w:firstLine="0"/>
+            </w:pPr>
+            <w:r>
+              <w:t>Set policies</w:t>
+            </w:r>
+          </w:p>
+        </w:tc>
+        <w:tc>
+          <w:tcPr>
+            <w:tcW w:w="7200" w:type="dxa"/>
+          </w:tcPr>
+          <w:p>
+            <w:pPr>
+              <w:ind w:firstLine="0"/>
+              <w:cnfStyle w:val="000000010000"/>
+            </w:pPr>
+            <w:r>
+              <w:t>All default chain policies are set to DROP.</w:t>
+            </w:r>
+          </w:p>
+        </w:tc>
+      </w:tr>
+      <w:tr>
+        <w:trPr>
+          <w:cnfStyle w:val="000000100000"/>
+        </w:trPr>
+        <w:tc>
+          <w:tcPr>
+            <w:cnfStyle w:val="001000000000"/>
+            <w:tcW w:w="2376" w:type="dxa"/>
+          </w:tcPr>
+          <w:p>
+            <w:pPr>
+              <w:ind w:firstLine="0"/>
+            </w:pPr>
+            <w:r>
+              <w:t>Create user chains</w:t>
+            </w:r>
+          </w:p>
+        </w:tc>
+        <w:tc>
+          <w:tcPr>
+            <w:tcW w:w="7200" w:type="dxa"/>
+          </w:tcPr>
+          <w:p>
+            <w:pPr>
+              <w:ind w:firstLine="0"/>
+              <w:cnfStyle w:val="000000100000"/>
+            </w:pPr>
+            <w:r>
+              <w:t>The following user chains are created for IP accounting:</w:t>
+            </w:r>
+          </w:p>
+          <w:p>
+            <w:pPr>
+              <w:pStyle w:val="ListParagraph"/>
+              <w:numPr>
+                <w:ilvl w:val="0"/>
+                <w:numId w:val="18"/>
+              </w:numPr>
+              <w:cnfStyle w:val="000000100000"/>
+            </w:pPr>
+            <w:r>
+              <w:rPr>
+                <w:b/>
+              </w:rPr>
+              <w:t>ICMP</w:t>
+            </w:r>
+            <w:r>
+              <w:t>; accounts for all ICMP traffic</w:t>
+            </w:r>
+          </w:p>
+          <w:p>
+            <w:pPr>
+              <w:pStyle w:val="ListParagraph"/>
+              <w:numPr>
+                <w:ilvl w:val="0"/>
+                <w:numId w:val="18"/>
+              </w:numPr>
+              <w:cnfStyle w:val="000000100000"/>
+            </w:pPr>
+            <w:r>
+              <w:rPr>
+                <w:b/>
+              </w:rPr>
+              <w:t>DHCP</w:t>
+            </w:r>
+            <w:r>
+              <w:t>; accounts for all DHCP traffic</w:t>
+            </w:r>
+          </w:p>
+          <w:p>
+            <w:pPr>
+              <w:pStyle w:val="ListParagraph"/>
+              <w:numPr>
+                <w:ilvl w:val="0"/>
+                <w:numId w:val="18"/>
+              </w:numPr>
+              <w:cnfStyle w:val="000000100000"/>
+            </w:pPr>
+            <w:r>
+              <w:rPr>
+                <w:b/>
+              </w:rPr>
+              <w:t>DNS</w:t>
+            </w:r>
+            <w:r>
+              <w:t>; accounts for all DNS traffic</w:t>
+            </w:r>
+          </w:p>
+          <w:p>
+            <w:pPr>
+              <w:pStyle w:val="ListParagraph"/>
+              <w:numPr>
+                <w:ilvl w:val="0"/>
+                <w:numId w:val="18"/>
+              </w:numPr>
+              <w:cnfStyle w:val="000000100000"/>
+            </w:pPr>
+            <w:r>
+              <w:rPr>
+                <w:b/>
+              </w:rPr>
+              <w:t>SSH_SVR</w:t>
+            </w:r>
+            <w:r>
+              <w:t xml:space="preserve">; accounts for all inbound SSH </w:t>
+            </w:r>
+            <w:r>
+              <w:t xml:space="preserve">connection </w:t>
+            </w:r>
+            <w:r>
+              <w:t>traffic</w:t>
+            </w:r>
+          </w:p>
+          <w:p>
+            <w:pPr>
+              <w:pStyle w:val="ListParagraph"/>
+              <w:numPr>
+                <w:ilvl w:val="0"/>
+                <w:numId w:val="18"/>
+              </w:numPr>
+              <w:cnfStyle w:val="000000100000"/>
+            </w:pPr>
+            <w:r>
+              <w:rPr>
+                <w:b/>
+              </w:rPr>
+              <w:t>SSH_CLNT</w:t>
+            </w:r>
+            <w:r>
+              <w:t>; accounts for all outbound SSH connection traffic</w:t>
+            </w:r>
+          </w:p>
+          <w:p>
+            <w:pPr>
+              <w:pStyle w:val="ListParagraph"/>
+              <w:numPr>
+                <w:ilvl w:val="0"/>
+                <w:numId w:val="18"/>
+              </w:numPr>
+              <w:cnfStyle w:val="000000100000"/>
+            </w:pPr>
+            <w:r>
+              <w:rPr>
+                <w:b/>
+              </w:rPr>
+              <w:t>WWW_SVR</w:t>
+            </w:r>
+            <w:r>
+              <w:t>; accounts for all inbound HTTP &amp; HTTPS connection traffic</w:t>
+            </w:r>
+          </w:p>
+          <w:p>
+            <w:pPr>
+              <w:pStyle w:val="ListParagraph"/>
+              <w:numPr>
+                <w:ilvl w:val="0"/>
+                <w:numId w:val="18"/>
+              </w:numPr>
+              <w:cnfStyle w:val="000000100000"/>
+            </w:pPr>
+            <w:r>
+              <w:rPr>
+                <w:b/>
+              </w:rPr>
+              <w:t>WWW_CLNT</w:t>
+            </w:r>
+            <w:r>
+              <w:t>; accounts for all outbound HTTP &amp; HTTPS connection traffic</w:t>
+            </w:r>
+          </w:p>
+        </w:tc>
+      </w:tr>
+      <w:tr>
+        <w:trPr>
+          <w:cnfStyle w:val="000000010000"/>
+        </w:trPr>
+        <w:tc>
+          <w:tcPr>
+            <w:cnfStyle w:val="001000000000"/>
+            <w:tcW w:w="2376" w:type="dxa"/>
+          </w:tcPr>
+          <w:p>
+            <w:pPr>
+              <w:ind w:firstLine="0"/>
+            </w:pPr>
+            <w:r>
+              <w:t>Enable protocols</w:t>
+            </w:r>
+          </w:p>
+        </w:tc>
+        <w:tc>
+          <w:tcPr>
+            <w:tcW w:w="7200" w:type="dxa"/>
+          </w:tcPr>
+          <w:p>
+            <w:pPr>
+              <w:ind w:firstLine="0"/>
+              <w:cnfStyle w:val="000000010000"/>
+            </w:pPr>
+            <w:r>
+              <w:t>Append rules to the INPUT and OUTPUT chains to jump traffic to their appropriate chains for IP accounting:</w:t>
+            </w:r>
+          </w:p>
+          <w:p>
+            <w:pPr>
+              <w:pStyle w:val="ListParagraph"/>
+              <w:numPr>
+                <w:ilvl w:val="0"/>
+                <w:numId w:val="19"/>
+              </w:numPr>
+              <w:cnfStyle w:val="000000010000"/>
+            </w:pPr>
+            <w:r>
+              <w:t>ICMP, DHCP</w:t>
+            </w:r>
+            <w:r>
+              <w:t xml:space="preserve"> and</w:t>
+            </w:r>
+            <w:r>
+              <w:t xml:space="preserve"> DNS</w:t>
+            </w:r>
+            <w:r>
+              <w:t xml:space="preserve"> traffic are jumped to the </w:t>
+            </w:r>
+            <w:r>
+              <w:rPr>
+                <w:b/>
+              </w:rPr>
+              <w:t>ICMP</w:t>
+            </w:r>
+            <w:r>
+              <w:t xml:space="preserve">, </w:t>
+            </w:r>
+            <w:r>
+              <w:rPr>
+                <w:b/>
+              </w:rPr>
+              <w:t>DHCP</w:t>
+            </w:r>
+            <w:r>
+              <w:t xml:space="preserve"> and </w:t>
+            </w:r>
+            <w:r>
+              <w:rPr>
+                <w:b/>
+              </w:rPr>
+              <w:t>DNS</w:t>
+            </w:r>
+            <w:r>
+              <w:t xml:space="preserve"> chains respectively.</w:t>
+            </w:r>
+          </w:p>
+          <w:p>
+            <w:pPr>
+              <w:pStyle w:val="ListParagraph"/>
+              <w:numPr>
+                <w:ilvl w:val="0"/>
+                <w:numId w:val="19"/>
+              </w:numPr>
+              <w:cnfStyle w:val="000000010000"/>
+            </w:pPr>
+            <w:r>
+              <w:t xml:space="preserve">Inbound SSH connection traffic is jumped to the </w:t>
+            </w:r>
+            <w:r>
+              <w:rPr>
+                <w:b/>
+              </w:rPr>
+              <w:t>SSH_SVR</w:t>
+            </w:r>
+            <w:r>
+              <w:t xml:space="preserve"> chain.</w:t>
+            </w:r>
+          </w:p>
+          <w:p>
+            <w:pPr>
+              <w:pStyle w:val="ListParagraph"/>
+              <w:numPr>
+                <w:ilvl w:val="0"/>
+                <w:numId w:val="19"/>
+              </w:numPr>
+              <w:cnfStyle w:val="000000010000"/>
+            </w:pPr>
+            <w:r>
+              <w:t>O</w:t>
+            </w:r>
+            <w:r>
+              <w:t>utbound SSH</w:t>
+            </w:r>
+            <w:r>
+              <w:t xml:space="preserve"> connection traffic is jumped to the </w:t>
+            </w:r>
+            <w:r>
+              <w:rPr>
+                <w:b/>
+              </w:rPr>
+              <w:t>SSH_CLNT</w:t>
+            </w:r>
+            <w:r>
+              <w:t xml:space="preserve"> chain.</w:t>
+            </w:r>
+          </w:p>
+          <w:p>
+            <w:pPr>
+              <w:pStyle w:val="ListParagraph"/>
+              <w:numPr>
+                <w:ilvl w:val="0"/>
+                <w:numId w:val="19"/>
+              </w:numPr>
+              <w:cnfStyle w:val="000000010000"/>
+            </w:pPr>
+            <w:r>
+              <w:t>I</w:t>
+            </w:r>
+            <w:r>
+              <w:t>nbound HTTP &amp; HTTPS</w:t>
+            </w:r>
+            <w:r>
+              <w:t xml:space="preserve"> connection traffic is jumped to the </w:t>
+            </w:r>
+            <w:r>
+              <w:rPr>
+                <w:b/>
+              </w:rPr>
+              <w:t>WWW_SVR</w:t>
+            </w:r>
+            <w:r>
+              <w:t xml:space="preserve"> chain.</w:t>
+            </w:r>
+          </w:p>
+          <w:p>
+            <w:pPr>
+              <w:pStyle w:val="ListParagraph"/>
+              <w:numPr>
+                <w:ilvl w:val="0"/>
+                <w:numId w:val="19"/>
+              </w:numPr>
+              <w:cnfStyle w:val="000000010000"/>
+            </w:pPr>
+            <w:r>
+              <w:t>O</w:t>
+            </w:r>
+            <w:r>
+              <w:t>utbound HTTP &amp; HTTPS</w:t>
+            </w:r>
+            <w:r>
+              <w:t xml:space="preserve"> connection traffic is jumped to the </w:t>
+            </w:r>
+            <w:r>
+              <w:rPr>
+                <w:b/>
+              </w:rPr>
+              <w:t>WWW_CLNT</w:t>
+            </w:r>
+            <w:r>
+              <w:t xml:space="preserve"> chain.</w:t>
+            </w:r>
+          </w:p>
+        </w:tc>
+      </w:tr>
+      <w:tr>
+        <w:trPr>
+          <w:cnfStyle w:val="000000100000"/>
+        </w:trPr>
+        <w:tc>
+          <w:tcPr>
+            <w:cnfStyle w:val="001000000000"/>
+            <w:tcW w:w="2376" w:type="dxa"/>
+          </w:tcPr>
+          <w:p>
+            <w:pPr>
+              <w:ind w:firstLine="0"/>
+            </w:pPr>
+            <w:r>
+              <w:t>Exit</w:t>
+            </w:r>
+          </w:p>
+        </w:tc>
+        <w:tc>
+          <w:tcPr>
+            <w:tcW w:w="7200" w:type="dxa"/>
+          </w:tcPr>
+          <w:p>
+            <w:pPr>
+              <w:ind w:firstLine="0"/>
+              <w:cnfStyle w:val="000000100000"/>
+            </w:pPr>
+            <w:r>
+              <w:t>The shell script terminates as it finishes execution.</w:t>
+            </w:r>
+          </w:p>
+        </w:tc>
+      </w:tr>
+    </w:tbl>
+    <w:p>
+      <w:pPr>
+        <w:pStyle w:val="Heading1"/>
+      </w:pPr>
+      <w:bookmarkStart w:id="2" w:name="_Toc441274113"/>
+      <w:r>
+        <w:lastRenderedPageBreak/>
+        <w:t>Network Diagram</w:t>
+      </w:r>
+      <w:bookmarkEnd w:id="2"/>
+    </w:p>
+    <w:p>
+      <w:pPr>
+        <w:jc w:val="center"/>
+      </w:pPr>
+      <w:r>
+        <w:object w:dxaOrig="8416" w:dyaOrig="2251">
+          <v:shape id="_x0000_i1026" type="#_x0000_t75" style="width:421.1pt;height:112.2pt" o:ole="">
+            <v:imagedata r:id="rId10" o:title=""/>
+          </v:shape>
+          <o:OLEObject Type="Embed" ProgID="Visio.Drawing.11" ShapeID="_x0000_i1026" DrawAspect="Content" ObjectID="_1515015994" r:id="rId11"/>
+        </w:object>
+      </w:r>
+    </w:p>
+    <w:tbl>
+      <w:tblPr>
+        <w:tblStyle w:val="MediumShading1-Accent11"/>
+        <w:tblW w:w="0" w:type="auto"/>
+        <w:tblLook w:val="04A0"/>
+      </w:tblPr>
+      <w:tblGrid>
+        <w:gridCol w:w="2518"/>
+        <w:gridCol w:w="7058"/>
+      </w:tblGrid>
+      <w:tr>
+        <w:trPr>
+          <w:cnfStyle w:val="100000000000"/>
+        </w:trPr>
+        <w:tc>
+          <w:tcPr>
+            <w:cnfStyle w:val="001000000000"/>
+            <w:tcW w:w="2518" w:type="dxa"/>
+          </w:tcPr>
+          <w:p>
+            <w:pPr>
+              <w:ind w:firstLine="0"/>
+            </w:pPr>
+            <w:r>
+              <w:t>Name</w:t>
+            </w:r>
+          </w:p>
+        </w:tc>
+        <w:tc>
+          <w:tcPr>
+            <w:tcW w:w="7058" w:type="dxa"/>
+          </w:tcPr>
+          <w:p>
+            <w:pPr>
+              <w:ind w:firstLine="0"/>
+              <w:cnfStyle w:val="100000000000"/>
+            </w:pPr>
+            <w:r>
+              <w:t>Description</w:t>
+            </w:r>
+          </w:p>
+        </w:tc>
+      </w:tr>
+      <w:tr>
+        <w:trPr>
+          <w:cnfStyle w:val="000000100000"/>
+        </w:trPr>
+        <w:tc>
+          <w:tcPr>
+            <w:cnfStyle w:val="001000000000"/>
+            <w:tcW w:w="2518" w:type="dxa"/>
+          </w:tcPr>
+          <w:p>
+            <w:pPr>
+              <w:ind w:firstLine="0"/>
+            </w:pPr>
+            <w:r>
+              <w:t>The Internet</w:t>
+            </w:r>
+          </w:p>
+        </w:tc>
+        <w:tc>
+          <w:tcPr>
+            <w:tcW w:w="7058" w:type="dxa"/>
+          </w:tcPr>
+          <w:p>
+            <w:pPr>
+              <w:ind w:firstLine="0"/>
+              <w:cnfStyle w:val="000000100000"/>
+            </w:pPr>
+            <w:r>
+              <w:t>The wide area network</w:t>
+            </w:r>
+          </w:p>
+        </w:tc>
+      </w:tr>
+      <w:tr>
+        <w:trPr>
+          <w:cnfStyle w:val="000000010000"/>
+        </w:trPr>
+        <w:tc>
+          <w:tcPr>
+            <w:cnfStyle w:val="001000000000"/>
+            <w:tcW w:w="2518" w:type="dxa"/>
+          </w:tcPr>
+          <w:p>
+            <w:pPr>
+              <w:ind w:firstLine="0"/>
+            </w:pPr>
+            <w:r>
+              <w:t>Modem</w:t>
+            </w:r>
+          </w:p>
+        </w:tc>
+        <w:tc>
+          <w:tcPr>
+            <w:tcW w:w="7058" w:type="dxa"/>
+          </w:tcPr>
+          <w:p>
+            <w:pPr>
+              <w:ind w:firstLine="0"/>
+              <w:cnfStyle w:val="000000010000"/>
+            </w:pPr>
+            <w:r>
+              <w:t>Provides internet for the router</w:t>
+            </w:r>
+          </w:p>
+        </w:tc>
+      </w:tr>
+      <w:tr>
+        <w:trPr>
+          <w:cnfStyle w:val="000000100000"/>
+        </w:trPr>
+        <w:tc>
+          <w:tcPr>
+            <w:cnfStyle w:val="001000000000"/>
+            <w:tcW w:w="2518" w:type="dxa"/>
+          </w:tcPr>
+          <w:p>
+            <w:pPr>
+              <w:ind w:firstLine="0"/>
+            </w:pPr>
+            <w:r>
+              <w:t>Router</w:t>
+            </w:r>
+          </w:p>
+        </w:tc>
+        <w:tc>
+          <w:tcPr>
+            <w:tcW w:w="7058" w:type="dxa"/>
+          </w:tcPr>
+          <w:p>
+            <w:pPr>
+              <w:ind w:firstLine="0"/>
+              <w:cnfStyle w:val="000000100000"/>
+            </w:pPr>
+            <w:r>
+              <w:t>Connects multiple nodes together, forming a local area network</w:t>
+            </w:r>
+          </w:p>
+        </w:tc>
+      </w:tr>
+      <w:tr>
+        <w:trPr>
+          <w:cnfStyle w:val="000000010000"/>
+        </w:trPr>
+        <w:tc>
+          <w:tcPr>
+            <w:cnfStyle w:val="001000000000"/>
+            <w:tcW w:w="2518" w:type="dxa"/>
+          </w:tcPr>
+          <w:p>
+            <w:pPr>
+              <w:ind w:firstLine="0"/>
+            </w:pPr>
+            <w:r>
+              <w:t>Firewall</w:t>
+            </w:r>
+          </w:p>
+        </w:tc>
+        <w:tc>
+          <w:tcPr>
+            <w:tcW w:w="7058" w:type="dxa"/>
+          </w:tcPr>
+          <w:p>
+            <w:pPr>
+              <w:ind w:firstLine="0"/>
+              <w:cnfStyle w:val="000000010000"/>
+            </w:pPr>
+            <w:r>
+              <w:t xml:space="preserve">Firewall that is in the same machine as </w:t>
+            </w:r>
+            <w:r>
+              <w:rPr>
+                <w:i/>
+              </w:rPr>
+              <w:t>Computer</w:t>
+            </w:r>
+            <w:r>
+              <w:t>. It blocks all traffic, except DNS, DHCP, ICMP, SSH, HTTP, and HTTPS.</w:t>
+            </w:r>
+          </w:p>
+        </w:tc>
+      </w:tr>
+      <w:tr>
+        <w:trPr>
+          <w:cnfStyle w:val="000000100000"/>
+        </w:trPr>
+        <w:tc>
+          <w:tcPr>
+            <w:cnfStyle w:val="001000000000"/>
+            <w:tcW w:w="2518" w:type="dxa"/>
+          </w:tcPr>
+          <w:p>
+            <w:pPr>
+              <w:ind w:firstLine="0"/>
+            </w:pPr>
+            <w:r>
+              <w:t>Computer</w:t>
+            </w:r>
+          </w:p>
+        </w:tc>
+        <w:tc>
+          <w:tcPr>
+            <w:tcW w:w="7058" w:type="dxa"/>
+          </w:tcPr>
+          <w:p>
+            <w:pPr>
+              <w:ind w:firstLine="0"/>
+              <w:cnfStyle w:val="000000100000"/>
+            </w:pPr>
+            <w:r>
+              <w:t xml:space="preserve">Node connected to the </w:t>
+            </w:r>
+            <w:r>
+              <w:rPr>
+                <w:i/>
+              </w:rPr>
+              <w:t>Router</w:t>
+            </w:r>
+            <w:r>
+              <w:t>.</w:t>
+            </w:r>
+          </w:p>
+        </w:tc>
+      </w:tr>
+    </w:tbl>
+    <w:p/>
     <w:sectPr>
-      <w:headerReference w:type="even" r:id="rId10"/>
-      <w:headerReference w:type="default" r:id="rId11"/>
-      <w:footerReference w:type="even" r:id="rId12"/>
-      <w:footerReference w:type="default" r:id="rId13"/>
-      <w:headerReference w:type="first" r:id="rId14"/>
-      <w:footerReference w:type="first" r:id="rId15"/>
+      <w:headerReference w:type="even" r:id="rId12"/>
+      <w:headerReference w:type="default" r:id="rId13"/>
+      <w:footerReference w:type="even" r:id="rId14"/>
+      <w:footerReference w:type="default" r:id="rId15"/>
+      <w:headerReference w:type="first" r:id="rId16"/>
+      <w:footerReference w:type="first" r:id="rId17"/>
       <w:pgSz w:w="12240" w:h="15840"/>
       <w:pgMar w:top="1440" w:right="1440" w:bottom="1440" w:left="1440" w:header="708" w:footer="708" w:gutter="0"/>
       <w:pgBorders w:offsetFrom="page">
@@ -430,7 +1338,7 @@
             <w:rPr>
               <w:noProof/>
             </w:rPr>
-            <w:t>2</w:t>
+            <w:t>3</w:t>
           </w:r>
         </w:fldSimple>
         <w:r>
@@ -1090,6 +1998,119 @@
     </w:lvl>
   </w:abstractNum>
   <w:abstractNum w:abstractNumId="6">
+    <w:nsid w:val="35455973"/>
+    <w:multiLevelType w:val="hybridMultilevel"/>
+    <w:tmpl w:val="D5EEBAC8"/>
+    <w:lvl w:ilvl="0" w:tplc="10090001">
+      <w:start w:val="1"/>
+      <w:numFmt w:val="bullet"/>
+      <w:lvlText w:val=""/>
+      <w:lvlJc w:val="left"/>
+      <w:pPr>
+        <w:ind w:left="720" w:hanging="360"/>
+      </w:pPr>
+      <w:rPr>
+        <w:rFonts w:ascii="Symbol" w:hAnsi="Symbol" w:hint="default"/>
+      </w:rPr>
+    </w:lvl>
+    <w:lvl w:ilvl="1" w:tplc="10090003" w:tentative="1">
+      <w:start w:val="1"/>
+      <w:numFmt w:val="bullet"/>
+      <w:lvlText w:val="o"/>
+      <w:lvlJc w:val="left"/>
+      <w:pPr>
+        <w:ind w:left="1440" w:hanging="360"/>
+      </w:pPr>
+      <w:rPr>
+        <w:rFonts w:ascii="Courier New" w:hAnsi="Courier New" w:cs="Courier New" w:hint="default"/>
+      </w:rPr>
+    </w:lvl>
+    <w:lvl w:ilvl="2" w:tplc="10090005" w:tentative="1">
+      <w:start w:val="1"/>
+      <w:numFmt w:val="bullet"/>
+      <w:lvlText w:val=""/>
+      <w:lvlJc w:val="left"/>
+      <w:pPr>
+        <w:ind w:left="2160" w:hanging="360"/>
+      </w:pPr>
+      <w:rPr>
+        <w:rFonts w:ascii="Wingdings" w:hAnsi="Wingdings" w:hint="default"/>
+      </w:rPr>
+    </w:lvl>
+    <w:lvl w:ilvl="3" w:tplc="10090001" w:tentative="1">
+      <w:start w:val="1"/>
+      <w:numFmt w:val="bullet"/>
+      <w:lvlText w:val=""/>
+      <w:lvlJc w:val="left"/>
+      <w:pPr>
+        <w:ind w:left="2880" w:hanging="360"/>
+      </w:pPr>
+      <w:rPr>
+        <w:rFonts w:ascii="Symbol" w:hAnsi="Symbol" w:hint="default"/>
+      </w:rPr>
+    </w:lvl>
+    <w:lvl w:ilvl="4" w:tplc="10090003" w:tentative="1">
+      <w:start w:val="1"/>
+      <w:numFmt w:val="bullet"/>
+      <w:lvlText w:val="o"/>
+      <w:lvlJc w:val="left"/>
+      <w:pPr>
+        <w:ind w:left="3600" w:hanging="360"/>
+      </w:pPr>
+      <w:rPr>
+        <w:rFonts w:ascii="Courier New" w:hAnsi="Courier New" w:cs="Courier New" w:hint="default"/>
+      </w:rPr>
+    </w:lvl>
+    <w:lvl w:ilvl="5" w:tplc="10090005" w:tentative="1">
+      <w:start w:val="1"/>
+      <w:numFmt w:val="bullet"/>
+      <w:lvlText w:val=""/>
+      <w:lvlJc w:val="left"/>
+      <w:pPr>
+        <w:ind w:left="4320" w:hanging="360"/>
+      </w:pPr>
+      <w:rPr>
+        <w:rFonts w:ascii="Wingdings" w:hAnsi="Wingdings" w:hint="default"/>
+      </w:rPr>
+    </w:lvl>
+    <w:lvl w:ilvl="6" w:tplc="10090001" w:tentative="1">
+      <w:start w:val="1"/>
+      <w:numFmt w:val="bullet"/>
+      <w:lvlText w:val=""/>
+      <w:lvlJc w:val="left"/>
+      <w:pPr>
+        <w:ind w:left="5040" w:hanging="360"/>
+      </w:pPr>
+      <w:rPr>
+        <w:rFonts w:ascii="Symbol" w:hAnsi="Symbol" w:hint="default"/>
+      </w:rPr>
+    </w:lvl>
+    <w:lvl w:ilvl="7" w:tplc="10090003" w:tentative="1">
+      <w:start w:val="1"/>
+      <w:numFmt w:val="bullet"/>
+      <w:lvlText w:val="o"/>
+      <w:lvlJc w:val="left"/>
+      <w:pPr>
+        <w:ind w:left="5760" w:hanging="360"/>
+      </w:pPr>
+      <w:rPr>
+        <w:rFonts w:ascii="Courier New" w:hAnsi="Courier New" w:cs="Courier New" w:hint="default"/>
+      </w:rPr>
+    </w:lvl>
+    <w:lvl w:ilvl="8" w:tplc="10090005" w:tentative="1">
+      <w:start w:val="1"/>
+      <w:numFmt w:val="bullet"/>
+      <w:lvlText w:val=""/>
+      <w:lvlJc w:val="left"/>
+      <w:pPr>
+        <w:ind w:left="6480" w:hanging="360"/>
+      </w:pPr>
+      <w:rPr>
+        <w:rFonts w:ascii="Wingdings" w:hAnsi="Wingdings" w:hint="default"/>
+      </w:rPr>
+    </w:lvl>
+  </w:abstractNum>
+  <w:abstractNum w:abstractNumId="7">
     <w:nsid w:val="3A23065B"/>
     <w:multiLevelType w:val="hybridMultilevel"/>
     <w:tmpl w:val="F44231AE"/>
@@ -1175,7 +2196,7 @@
       </w:pPr>
     </w:lvl>
   </w:abstractNum>
-  <w:abstractNum w:abstractNumId="7">
+  <w:abstractNum w:abstractNumId="8">
     <w:nsid w:val="3B171A39"/>
     <w:multiLevelType w:val="hybridMultilevel"/>
     <w:tmpl w:val="7DF48BE2"/>
@@ -1288,7 +2309,120 @@
       </w:rPr>
     </w:lvl>
   </w:abstractNum>
-  <w:abstractNum w:abstractNumId="8">
+  <w:abstractNum w:abstractNumId="9">
+    <w:nsid w:val="3E946BFB"/>
+    <w:multiLevelType w:val="hybridMultilevel"/>
+    <w:tmpl w:val="8910B0FC"/>
+    <w:lvl w:ilvl="0" w:tplc="10090001">
+      <w:start w:val="1"/>
+      <w:numFmt w:val="bullet"/>
+      <w:lvlText w:val=""/>
+      <w:lvlJc w:val="left"/>
+      <w:pPr>
+        <w:ind w:left="720" w:hanging="360"/>
+      </w:pPr>
+      <w:rPr>
+        <w:rFonts w:ascii="Symbol" w:hAnsi="Symbol" w:hint="default"/>
+      </w:rPr>
+    </w:lvl>
+    <w:lvl w:ilvl="1" w:tplc="10090003" w:tentative="1">
+      <w:start w:val="1"/>
+      <w:numFmt w:val="bullet"/>
+      <w:lvlText w:val="o"/>
+      <w:lvlJc w:val="left"/>
+      <w:pPr>
+        <w:ind w:left="1440" w:hanging="360"/>
+      </w:pPr>
+      <w:rPr>
+        <w:rFonts w:ascii="Courier New" w:hAnsi="Courier New" w:cs="Courier New" w:hint="default"/>
+      </w:rPr>
+    </w:lvl>
+    <w:lvl w:ilvl="2" w:tplc="10090005" w:tentative="1">
+      <w:start w:val="1"/>
+      <w:numFmt w:val="bullet"/>
+      <w:lvlText w:val=""/>
+      <w:lvlJc w:val="left"/>
+      <w:pPr>
+        <w:ind w:left="2160" w:hanging="360"/>
+      </w:pPr>
+      <w:rPr>
+        <w:rFonts w:ascii="Wingdings" w:hAnsi="Wingdings" w:hint="default"/>
+      </w:rPr>
+    </w:lvl>
+    <w:lvl w:ilvl="3" w:tplc="10090001" w:tentative="1">
+      <w:start w:val="1"/>
+      <w:numFmt w:val="bullet"/>
+      <w:lvlText w:val=""/>
+      <w:lvlJc w:val="left"/>
+      <w:pPr>
+        <w:ind w:left="2880" w:hanging="360"/>
+      </w:pPr>
+      <w:rPr>
+        <w:rFonts w:ascii="Symbol" w:hAnsi="Symbol" w:hint="default"/>
+      </w:rPr>
+    </w:lvl>
+    <w:lvl w:ilvl="4" w:tplc="10090003" w:tentative="1">
+      <w:start w:val="1"/>
+      <w:numFmt w:val="bullet"/>
+      <w:lvlText w:val="o"/>
+      <w:lvlJc w:val="left"/>
+      <w:pPr>
+        <w:ind w:left="3600" w:hanging="360"/>
+      </w:pPr>
+      <w:rPr>
+        <w:rFonts w:ascii="Courier New" w:hAnsi="Courier New" w:cs="Courier New" w:hint="default"/>
+      </w:rPr>
+    </w:lvl>
+    <w:lvl w:ilvl="5" w:tplc="10090005" w:tentative="1">
+      <w:start w:val="1"/>
+      <w:numFmt w:val="bullet"/>
+      <w:lvlText w:val=""/>
+      <w:lvlJc w:val="left"/>
+      <w:pPr>
+        <w:ind w:left="4320" w:hanging="360"/>
+      </w:pPr>
+      <w:rPr>
+        <w:rFonts w:ascii="Wingdings" w:hAnsi="Wingdings" w:hint="default"/>
+      </w:rPr>
+    </w:lvl>
+    <w:lvl w:ilvl="6" w:tplc="10090001" w:tentative="1">
+      <w:start w:val="1"/>
+      <w:numFmt w:val="bullet"/>
+      <w:lvlText w:val=""/>
+      <w:lvlJc w:val="left"/>
+      <w:pPr>
+        <w:ind w:left="5040" w:hanging="360"/>
+      </w:pPr>
+      <w:rPr>
+        <w:rFonts w:ascii="Symbol" w:hAnsi="Symbol" w:hint="default"/>
+      </w:rPr>
+    </w:lvl>
+    <w:lvl w:ilvl="7" w:tplc="10090003" w:tentative="1">
+      <w:start w:val="1"/>
+      <w:numFmt w:val="bullet"/>
+      <w:lvlText w:val="o"/>
+      <w:lvlJc w:val="left"/>
+      <w:pPr>
+        <w:ind w:left="5760" w:hanging="360"/>
+      </w:pPr>
+      <w:rPr>
+        <w:rFonts w:ascii="Courier New" w:hAnsi="Courier New" w:cs="Courier New" w:hint="default"/>
+      </w:rPr>
+    </w:lvl>
+    <w:lvl w:ilvl="8" w:tplc="10090005" w:tentative="1">
+      <w:start w:val="1"/>
+      <w:numFmt w:val="bullet"/>
+      <w:lvlText w:val=""/>
+      <w:lvlJc w:val="left"/>
+      <w:pPr>
+        <w:ind w:left="6480" w:hanging="360"/>
+      </w:pPr>
+      <w:rPr>
+        <w:rFonts w:ascii="Wingdings" w:hAnsi="Wingdings" w:hint="default"/>
+      </w:rPr>
+    </w:lvl>
+  </w:abstractNum>
+  <w:abstractNum w:abstractNumId="10">
     <w:nsid w:val="5DDA4401"/>
     <w:multiLevelType w:val="hybridMultilevel"/>
     <w:tmpl w:val="4E06A906"/>
@@ -1377,7 +2511,7 @@
       </w:pPr>
     </w:lvl>
   </w:abstractNum>
-  <w:abstractNum w:abstractNumId="9">
+  <w:abstractNum w:abstractNumId="11">
     <w:nsid w:val="5F743626"/>
     <w:multiLevelType w:val="hybridMultilevel"/>
     <w:tmpl w:val="FFE244B4"/>
@@ -1490,7 +2624,7 @@
       </w:rPr>
     </w:lvl>
   </w:abstractNum>
-  <w:abstractNum w:abstractNumId="10">
+  <w:abstractNum w:abstractNumId="12">
     <w:nsid w:val="5FE21D6D"/>
     <w:multiLevelType w:val="hybridMultilevel"/>
     <w:tmpl w:val="95B02668"/>
@@ -1576,7 +2710,7 @@
       </w:pPr>
     </w:lvl>
   </w:abstractNum>
-  <w:abstractNum w:abstractNumId="11">
+  <w:abstractNum w:abstractNumId="13">
     <w:nsid w:val="62B75F51"/>
     <w:multiLevelType w:val="hybridMultilevel"/>
     <w:tmpl w:val="7EE81692"/>
@@ -1662,7 +2796,7 @@
       </w:pPr>
     </w:lvl>
   </w:abstractNum>
-  <w:abstractNum w:abstractNumId="12">
+  <w:abstractNum w:abstractNumId="14">
     <w:nsid w:val="643479DF"/>
     <w:multiLevelType w:val="hybridMultilevel"/>
     <w:tmpl w:val="51FA55EE"/>
@@ -1748,7 +2882,7 @@
       </w:pPr>
     </w:lvl>
   </w:abstractNum>
-  <w:abstractNum w:abstractNumId="13">
+  <w:abstractNum w:abstractNumId="15">
     <w:nsid w:val="67991AFF"/>
     <w:multiLevelType w:val="hybridMultilevel"/>
     <w:tmpl w:val="95B02668"/>
@@ -1834,7 +2968,7 @@
       </w:pPr>
     </w:lvl>
   </w:abstractNum>
-  <w:abstractNum w:abstractNumId="14">
+  <w:abstractNum w:abstractNumId="16">
     <w:nsid w:val="6B031873"/>
     <w:multiLevelType w:val="hybridMultilevel"/>
     <w:tmpl w:val="4EC42C28"/>
@@ -1920,7 +3054,7 @@
       </w:pPr>
     </w:lvl>
   </w:abstractNum>
-  <w:abstractNum w:abstractNumId="15">
+  <w:abstractNum w:abstractNumId="17">
     <w:nsid w:val="6B1558A9"/>
     <w:multiLevelType w:val="hybridMultilevel"/>
     <w:tmpl w:val="95B02668"/>
@@ -2006,7 +3140,7 @@
       </w:pPr>
     </w:lvl>
   </w:abstractNum>
-  <w:abstractNum w:abstractNumId="16">
+  <w:abstractNum w:abstractNumId="18">
     <w:nsid w:val="7B067045"/>
     <w:multiLevelType w:val="hybridMultilevel"/>
     <w:tmpl w:val="ECDC33E0"/>
@@ -2096,25 +3230,25 @@
     <w:abstractNumId w:val="3"/>
   </w:num>
   <w:num w:numId="2">
-    <w:abstractNumId w:val="11"/>
+    <w:abstractNumId w:val="13"/>
   </w:num>
   <w:num w:numId="3">
-    <w:abstractNumId w:val="9"/>
+    <w:abstractNumId w:val="11"/>
   </w:num>
   <w:num w:numId="4">
     <w:abstractNumId w:val="5"/>
   </w:num>
   <w:num w:numId="5">
-    <w:abstractNumId w:val="7"/>
+    <w:abstractNumId w:val="8"/>
   </w:num>
   <w:num w:numId="6">
     <w:abstractNumId w:val="1"/>
   </w:num>
   <w:num w:numId="7">
-    <w:abstractNumId w:val="16"/>
+    <w:abstractNumId w:val="18"/>
   </w:num>
   <w:num w:numId="8">
-    <w:abstractNumId w:val="12"/>
+    <w:abstractNumId w:val="14"/>
   </w:num>
   <w:num w:numId="9">
     <w:abstractNumId w:val="2"/>
@@ -2123,25 +3257,31 @@
     <w:abstractNumId w:val="0"/>
   </w:num>
   <w:num w:numId="11">
-    <w:abstractNumId w:val="10"/>
+    <w:abstractNumId w:val="12"/>
   </w:num>
   <w:num w:numId="12">
-    <w:abstractNumId w:val="13"/>
+    <w:abstractNumId w:val="15"/>
   </w:num>
   <w:num w:numId="13">
-    <w:abstractNumId w:val="15"/>
+    <w:abstractNumId w:val="17"/>
   </w:num>
   <w:num w:numId="14">
-    <w:abstractNumId w:val="6"/>
+    <w:abstractNumId w:val="7"/>
   </w:num>
   <w:num w:numId="15">
-    <w:abstractNumId w:val="14"/>
+    <w:abstractNumId w:val="16"/>
   </w:num>
   <w:num w:numId="16">
     <w:abstractNumId w:val="4"/>
   </w:num>
   <w:num w:numId="17">
-    <w:abstractNumId w:val="8"/>
+    <w:abstractNumId w:val="10"/>
+  </w:num>
+  <w:num w:numId="18">
+    <w:abstractNumId w:val="9"/>
+  </w:num>
+  <w:num w:numId="19">
+    <w:abstractNumId w:val="6"/>
   </w:num>
   <w:numIdMacAtCleanup w:val="7"/>
 </w:numbering>
@@ -2558,7 +3698,6 @@
   <w:style w:type="character" w:default="1" w:styleId="DefaultParagraphFont">
     <w:name w:val="Default Paragraph Font"/>
     <w:uiPriority w:val="1"/>
-    <w:semiHidden/>
     <w:unhideWhenUsed/>
   </w:style>
   <w:style w:type="table" w:default="1" w:styleId="TableNormal">
@@ -3759,7 +4898,7 @@
 </file>
 
 <file path=customXml/itemProps1.xml><?xml version="1.0" encoding="utf-8"?>
-<ds:datastoreItem xmlns:ds="http://schemas.openxmlformats.org/officeDocument/2006/customXml" ds:itemID="{D51C2600-804F-47DB-9D49-7AAA52DEFEC9}">
+<ds:datastoreItem xmlns:ds="http://schemas.openxmlformats.org/officeDocument/2006/customXml" ds:itemID="{F26A6941-D23B-460A-BFCF-C3DAD6131579}">
   <ds:schemaRefs>
     <ds:schemaRef ds:uri="http://schemas.openxmlformats.org/officeDocument/2006/bibliography"/>
   </ds:schemaRefs>

</xml_diff>

<commit_message>
changed title of design document...
Signed-off-by: Eric Tsang <surplus.et@gmail.com>
</commit_message>
<xml_diff>
--- a/Design Document.docx
+++ b/Design Document.docx
@@ -8,7 +8,7 @@
         <w:spacing w:line="276" w:lineRule="auto"/>
       </w:pPr>
       <w:r>
-        <w:t>Personal Firewall</w:t>
+        <w:t>Design Document</w:t>
       </w:r>
     </w:p>
     <w:p>
@@ -425,7 +425,7 @@
           <v:shape id="_x0000_i1025" type="#_x0000_t75" style="width:400.2pt;height:148.2pt" o:ole="">
             <v:imagedata r:id="rId8" o:title=""/>
           </v:shape>
-          <o:OLEObject Type="Embed" ProgID="Visio.Drawing.11" ShapeID="_x0000_i1025" DrawAspect="Content" ObjectID="_1515015993" r:id="rId9"/>
+          <o:OLEObject Type="Embed" ProgID="Visio.Drawing.11" ShapeID="_x0000_i1025" DrawAspect="Content" ObjectID="_1515139143" r:id="rId9"/>
         </w:object>
       </w:r>
     </w:p>
@@ -1018,7 +1018,7 @@
           <v:shape id="_x0000_i1026" type="#_x0000_t75" style="width:421.1pt;height:112.2pt" o:ole="">
             <v:imagedata r:id="rId10" o:title=""/>
           </v:shape>
-          <o:OLEObject Type="Embed" ProgID="Visio.Drawing.11" ShapeID="_x0000_i1026" DrawAspect="Content" ObjectID="_1515015994" r:id="rId11"/>
+          <o:OLEObject Type="Embed" ProgID="Visio.Drawing.11" ShapeID="_x0000_i1026" DrawAspect="Content" ObjectID="_1515139144" r:id="rId11"/>
         </w:object>
       </w:r>
     </w:p>
@@ -3698,6 +3698,7 @@
   <w:style w:type="character" w:default="1" w:styleId="DefaultParagraphFont">
     <w:name w:val="Default Paragraph Font"/>
     <w:uiPriority w:val="1"/>
+    <w:semiHidden/>
     <w:unhideWhenUsed/>
   </w:style>
   <w:style w:type="table" w:default="1" w:styleId="TableNormal">
@@ -4898,7 +4899,7 @@
 </file>
 
 <file path=customXml/itemProps1.xml><?xml version="1.0" encoding="utf-8"?>
-<ds:datastoreItem xmlns:ds="http://schemas.openxmlformats.org/officeDocument/2006/customXml" ds:itemID="{F26A6941-D23B-460A-BFCF-C3DAD6131579}">
+<ds:datastoreItem xmlns:ds="http://schemas.openxmlformats.org/officeDocument/2006/customXml" ds:itemID="{30AB6C8C-23A3-464D-B580-971CE48814A4}">
   <ds:schemaRefs>
     <ds:schemaRef ds:uri="http://schemas.openxmlformats.org/officeDocument/2006/bibliography"/>
   </ds:schemaRefs>

</xml_diff>